<commit_message>
applying 1st basic change
</commit_message>
<xml_diff>
--- a/angular_csbs/notes.docx
+++ b/angular_csbs/notes.docx
@@ -215,67 +215,44 @@
         </w:numPr>
       </w:pPr>
       <w:r>
-        <w:t>package-</w:t>
-      </w:r>
-      <w:proofErr w:type="spellStart"/>
-      <w:proofErr w:type="gramStart"/>
-      <w:r>
-        <w:t>lock.json</w:t>
-      </w:r>
-      <w:proofErr w:type="spellEnd"/>
-      <w:proofErr w:type="gramEnd"/>
-    </w:p>
-    <w:p>
-      <w:pPr>
-        <w:pStyle w:val="ListParagraph"/>
-        <w:numPr>
-          <w:ilvl w:val="2"/>
-          <w:numId w:val="1"/>
-        </w:numPr>
-      </w:pPr>
-      <w:proofErr w:type="spellStart"/>
-      <w:proofErr w:type="gramStart"/>
+        <w:t>package-lock.json</w:t>
+      </w:r>
+    </w:p>
+    <w:p>
+      <w:pPr>
+        <w:pStyle w:val="ListParagraph"/>
+        <w:numPr>
+          <w:ilvl w:val="2"/>
+          <w:numId w:val="1"/>
+        </w:numPr>
+      </w:pPr>
       <w:r>
         <w:t>angular.json</w:t>
       </w:r>
-      <w:proofErr w:type="spellEnd"/>
-      <w:proofErr w:type="gramEnd"/>
-    </w:p>
-    <w:p>
-      <w:pPr>
-        <w:pStyle w:val="ListParagraph"/>
-        <w:numPr>
-          <w:ilvl w:val="2"/>
-          <w:numId w:val="1"/>
-        </w:numPr>
-      </w:pPr>
-      <w:proofErr w:type="spellStart"/>
-      <w:r>
-        <w:t>tsconfig</w:t>
-      </w:r>
-      <w:proofErr w:type="spellEnd"/>
-      <w:r>
-        <w:t xml:space="preserve"> files</w:t>
-      </w:r>
-    </w:p>
-    <w:p>
-      <w:pPr>
-        <w:pStyle w:val="ListParagraph"/>
-        <w:numPr>
-          <w:ilvl w:val="2"/>
-          <w:numId w:val="1"/>
-        </w:numPr>
-      </w:pPr>
-      <w:proofErr w:type="gramStart"/>
-      <w:r>
-        <w:t>.</w:t>
-      </w:r>
-      <w:proofErr w:type="spellStart"/>
-      <w:r>
-        <w:t>browserslistrc</w:t>
-      </w:r>
-      <w:proofErr w:type="spellEnd"/>
-      <w:proofErr w:type="gramEnd"/>
+    </w:p>
+    <w:p>
+      <w:pPr>
+        <w:pStyle w:val="ListParagraph"/>
+        <w:numPr>
+          <w:ilvl w:val="2"/>
+          <w:numId w:val="1"/>
+        </w:numPr>
+      </w:pPr>
+      <w:r>
+        <w:t>tsconfig files</w:t>
+      </w:r>
+    </w:p>
+    <w:p>
+      <w:pPr>
+        <w:pStyle w:val="ListParagraph"/>
+        <w:numPr>
+          <w:ilvl w:val="2"/>
+          <w:numId w:val="1"/>
+        </w:numPr>
+      </w:pPr>
+      <w:r>
+        <w:t>.browserslistrc</w:t>
+      </w:r>
     </w:p>
     <w:p>
       <w:pPr>
@@ -305,7 +282,67 @@
       <w:pPr>
         <w:pStyle w:val="ListParagraph"/>
         <w:numPr>
-          <w:ilvl w:val="1"/>
+          <w:ilvl w:val="0"/>
+          <w:numId w:val="1"/>
+        </w:numPr>
+      </w:pPr>
+      <w:r>
+        <w:t xml:space="preserve">Applying first change: </w:t>
+      </w:r>
+    </w:p>
+    <w:p>
+      <w:pPr>
+        <w:pStyle w:val="ListParagraph"/>
+        <w:numPr>
+          <w:ilvl w:val="2"/>
+          <w:numId w:val="1"/>
+        </w:numPr>
+      </w:pPr>
+      <w:r>
+        <w:t>App component</w:t>
+      </w:r>
+    </w:p>
+    <w:p>
+      <w:pPr>
+        <w:pStyle w:val="ListParagraph"/>
+        <w:numPr>
+          <w:ilvl w:val="2"/>
+          <w:numId w:val="1"/>
+        </w:numPr>
+      </w:pPr>
+      <w:r>
+        <w:t>Html file of app component</w:t>
+      </w:r>
+    </w:p>
+    <w:p>
+      <w:pPr>
+        <w:pStyle w:val="ListParagraph"/>
+        <w:numPr>
+          <w:ilvl w:val="2"/>
+          <w:numId w:val="1"/>
+        </w:numPr>
+      </w:pPr>
+      <w:r>
+        <w:t xml:space="preserve">Ts file of app component </w:t>
+      </w:r>
+    </w:p>
+    <w:p>
+      <w:pPr>
+        <w:pStyle w:val="ListParagraph"/>
+        <w:numPr>
+          <w:ilvl w:val="2"/>
+          <w:numId w:val="1"/>
+        </w:numPr>
+      </w:pPr>
+      <w:r>
+        <w:t>Basic change &amp; the idea of interpolation</w:t>
+      </w:r>
+    </w:p>
+    <w:p>
+      <w:pPr>
+        <w:pStyle w:val="ListParagraph"/>
+        <w:numPr>
+          <w:ilvl w:val="0"/>
           <w:numId w:val="1"/>
         </w:numPr>
       </w:pPr>
@@ -325,7 +362,7 @@
   <w:abstractNum w:abstractNumId="0" w15:restartNumberingAfterBreak="0">
     <w:nsid w:val="05F81A77"/>
     <w:multiLevelType w:val="hybridMultilevel"/>
-    <w:tmpl w:val="1A56B9F2"/>
+    <w:tmpl w:val="1A50CF18"/>
     <w:lvl w:ilvl="0" w:tplc="4009000F">
       <w:start w:val="1"/>
       <w:numFmt w:val="decimal"/>
@@ -344,14 +381,17 @@
         <w:ind w:left="1440" w:hanging="360"/>
       </w:pPr>
     </w:lvl>
-    <w:lvl w:ilvl="2" w:tplc="4009001B">
+    <w:lvl w:ilvl="2" w:tplc="4B4898E4">
       <w:start w:val="1"/>
-      <w:numFmt w:val="lowerRoman"/>
+      <w:numFmt w:val="lowerLetter"/>
       <w:lvlText w:val="%3."/>
       <w:lvlJc w:val="right"/>
       <w:pPr>
-        <w:ind w:left="2160" w:hanging="180"/>
-      </w:pPr>
+        <w:ind w:left="2340" w:hanging="360"/>
+      </w:pPr>
+      <w:rPr>
+        <w:rFonts w:asciiTheme="minorHAnsi" w:eastAsiaTheme="minorHAnsi" w:hAnsiTheme="minorHAnsi" w:cstheme="minorBidi"/>
+      </w:rPr>
     </w:lvl>
     <w:lvl w:ilvl="3" w:tplc="4009000F">
       <w:start w:val="1"/>

</xml_diff>

<commit_message>
angular cli and important commands
</commit_message>
<xml_diff>
--- a/angular_csbs/notes.docx
+++ b/angular_csbs/notes.docx
@@ -215,8 +215,15 @@
         </w:numPr>
       </w:pPr>
       <w:r>
-        <w:t>package-lock.json</w:t>
-      </w:r>
+        <w:t>package-</w:t>
+      </w:r>
+      <w:proofErr w:type="spellStart"/>
+      <w:proofErr w:type="gramStart"/>
+      <w:r>
+        <w:t>lock.json</w:t>
+      </w:r>
+      <w:proofErr w:type="spellEnd"/>
+      <w:proofErr w:type="gramEnd"/>
     </w:p>
     <w:p>
       <w:pPr>
@@ -226,9 +233,13 @@
           <w:numId w:val="1"/>
         </w:numPr>
       </w:pPr>
+      <w:proofErr w:type="spellStart"/>
+      <w:proofErr w:type="gramStart"/>
       <w:r>
         <w:t>angular.json</w:t>
       </w:r>
+      <w:proofErr w:type="spellEnd"/>
+      <w:proofErr w:type="gramEnd"/>
     </w:p>
     <w:p>
       <w:pPr>
@@ -238,8 +249,13 @@
           <w:numId w:val="1"/>
         </w:numPr>
       </w:pPr>
-      <w:r>
-        <w:t>tsconfig files</w:t>
+      <w:proofErr w:type="spellStart"/>
+      <w:r>
+        <w:t>tsconfig</w:t>
+      </w:r>
+      <w:proofErr w:type="spellEnd"/>
+      <w:r>
+        <w:t xml:space="preserve"> files</w:t>
       </w:r>
     </w:p>
     <w:p>
@@ -250,9 +266,16 @@
           <w:numId w:val="1"/>
         </w:numPr>
       </w:pPr>
-      <w:r>
-        <w:t>.browserslistrc</w:t>
-      </w:r>
+      <w:proofErr w:type="gramStart"/>
+      <w:r>
+        <w:t>.</w:t>
+      </w:r>
+      <w:proofErr w:type="spellStart"/>
+      <w:r>
+        <w:t>browserslistrc</w:t>
+      </w:r>
+      <w:proofErr w:type="spellEnd"/>
+      <w:proofErr w:type="gramEnd"/>
     </w:p>
     <w:p>
       <w:pPr>
@@ -336,6 +359,166 @@
       </w:pPr>
       <w:r>
         <w:t>Basic change &amp; the idea of interpolation</w:t>
+      </w:r>
+    </w:p>
+    <w:p>
+      <w:pPr>
+        <w:pStyle w:val="ListParagraph"/>
+        <w:numPr>
+          <w:ilvl w:val="0"/>
+          <w:numId w:val="1"/>
+        </w:numPr>
+      </w:pPr>
+      <w:r>
+        <w:t xml:space="preserve">Interpolation: </w:t>
+      </w:r>
+    </w:p>
+    <w:p>
+      <w:pPr>
+        <w:pStyle w:val="ListParagraph"/>
+        <w:numPr>
+          <w:ilvl w:val="1"/>
+          <w:numId w:val="1"/>
+        </w:numPr>
+      </w:pPr>
+      <w:r>
+        <w:t>What – technique to display dynamic data over html page</w:t>
+      </w:r>
+    </w:p>
+    <w:p>
+      <w:pPr>
+        <w:pStyle w:val="ListParagraph"/>
+        <w:numPr>
+          <w:ilvl w:val="1"/>
+          <w:numId w:val="1"/>
+        </w:numPr>
+      </w:pPr>
+      <w:r>
+        <w:t xml:space="preserve">What can we do </w:t>
+      </w:r>
+      <w:proofErr w:type="gramStart"/>
+      <w:r>
+        <w:t>using</w:t>
+      </w:r>
+      <w:proofErr w:type="gramEnd"/>
+      <w:r>
+        <w:t xml:space="preserve"> interpolation?</w:t>
+      </w:r>
+    </w:p>
+    <w:p>
+      <w:pPr>
+        <w:pStyle w:val="ListParagraph"/>
+        <w:numPr>
+          <w:ilvl w:val="1"/>
+          <w:numId w:val="1"/>
+        </w:numPr>
+      </w:pPr>
+      <w:r>
+        <w:t>What can’t be done?</w:t>
+      </w:r>
+    </w:p>
+    <w:p>
+      <w:pPr>
+        <w:pStyle w:val="ListParagraph"/>
+        <w:numPr>
+          <w:ilvl w:val="0"/>
+          <w:numId w:val="1"/>
+        </w:numPr>
+      </w:pPr>
+      <w:r>
+        <w:t>Angular cli &amp; important commands:</w:t>
+      </w:r>
+    </w:p>
+    <w:p>
+      <w:pPr>
+        <w:pStyle w:val="ListParagraph"/>
+        <w:numPr>
+          <w:ilvl w:val="1"/>
+          <w:numId w:val="1"/>
+        </w:numPr>
+      </w:pPr>
+      <w:r>
+        <w:t xml:space="preserve">Documentation is the bible </w:t>
+      </w:r>
+    </w:p>
+    <w:p>
+      <w:pPr>
+        <w:pStyle w:val="ListParagraph"/>
+        <w:numPr>
+          <w:ilvl w:val="1"/>
+          <w:numId w:val="1"/>
+        </w:numPr>
+      </w:pPr>
+      <w:r>
+        <w:t xml:space="preserve">ng </w:t>
+      </w:r>
+      <w:proofErr w:type="gramStart"/>
+      <w:r>
+        <w:t>generate</w:t>
+      </w:r>
+      <w:proofErr w:type="gramEnd"/>
+      <w:r>
+        <w:t xml:space="preserve"> </w:t>
+      </w:r>
+    </w:p>
+    <w:p>
+      <w:pPr>
+        <w:pStyle w:val="ListParagraph"/>
+        <w:numPr>
+          <w:ilvl w:val="1"/>
+          <w:numId w:val="1"/>
+        </w:numPr>
+      </w:pPr>
+      <w:r>
+        <w:t>creating 2 basic components</w:t>
+      </w:r>
+    </w:p>
+    <w:p>
+      <w:pPr>
+        <w:pStyle w:val="ListParagraph"/>
+        <w:numPr>
+          <w:ilvl w:val="1"/>
+          <w:numId w:val="1"/>
+        </w:numPr>
+      </w:pPr>
+      <w:r>
+        <w:t>creating module</w:t>
+      </w:r>
+    </w:p>
+    <w:p>
+      <w:pPr>
+        <w:pStyle w:val="ListParagraph"/>
+        <w:numPr>
+          <w:ilvl w:val="1"/>
+          <w:numId w:val="1"/>
+        </w:numPr>
+      </w:pPr>
+      <w:r>
+        <w:t>creating class</w:t>
+      </w:r>
+    </w:p>
+    <w:p>
+      <w:pPr>
+        <w:pStyle w:val="ListParagraph"/>
+        <w:numPr>
+          <w:ilvl w:val="1"/>
+          <w:numId w:val="1"/>
+        </w:numPr>
+      </w:pPr>
+      <w:r>
+        <w:t>creating interfaces</w:t>
+      </w:r>
+    </w:p>
+    <w:p>
+      <w:pPr>
+        <w:pStyle w:val="ListParagraph"/>
+        <w:numPr>
+          <w:ilvl w:val="1"/>
+          <w:numId w:val="1"/>
+        </w:numPr>
+      </w:pPr>
+      <w:r>
+        <w:t>ng build</w:t>
       </w:r>
     </w:p>
     <w:p>

</xml_diff>

<commit_message>
created alt login component and deletd prev one
</commit_message>
<xml_diff>
--- a/angular_csbs/notes.docx
+++ b/angular_csbs/notes.docx
@@ -574,6 +574,79 @@
         <w:pStyle w:val="ListParagraph"/>
         <w:numPr>
           <w:ilvl w:val="0"/>
+          <w:numId w:val="1"/>
+        </w:numPr>
+      </w:pPr>
+      <w:r>
+        <w:t>Component with inline style and inline template</w:t>
+      </w:r>
+    </w:p>
+    <w:p>
+      <w:pPr>
+        <w:pStyle w:val="ListParagraph"/>
+        <w:numPr>
+          <w:ilvl w:val="1"/>
+          <w:numId w:val="1"/>
+        </w:numPr>
+      </w:pPr>
+      <w:r>
+        <w:t>Inline style (how to generate)</w:t>
+      </w:r>
+    </w:p>
+    <w:p>
+      <w:pPr>
+        <w:pStyle w:val="ListParagraph"/>
+        <w:numPr>
+          <w:ilvl w:val="1"/>
+          <w:numId w:val="1"/>
+        </w:numPr>
+      </w:pPr>
+      <w:r>
+        <w:t>Inline template (how to generate)</w:t>
+      </w:r>
+    </w:p>
+    <w:p>
+      <w:pPr>
+        <w:pStyle w:val="ListParagraph"/>
+        <w:numPr>
+          <w:ilvl w:val="1"/>
+          <w:numId w:val="1"/>
+        </w:numPr>
+      </w:pPr>
+      <w:r>
+        <w:t xml:space="preserve">Both </w:t>
+      </w:r>
+    </w:p>
+    <w:p>
+      <w:pPr>
+        <w:pStyle w:val="ListParagraph"/>
+        <w:numPr>
+          <w:ilvl w:val="0"/>
+          <w:numId w:val="1"/>
+        </w:numPr>
+      </w:pPr>
+      <w:r>
+        <w:lastRenderedPageBreak/>
+        <w:t>Module</w:t>
+      </w:r>
+    </w:p>
+    <w:p>
+      <w:pPr>
+        <w:pStyle w:val="ListParagraph"/>
+        <w:numPr>
+          <w:ilvl w:val="1"/>
+          <w:numId w:val="1"/>
+        </w:numPr>
+      </w:pPr>
+      <w:r>
+        <w:t>What’s a module? – a complete feature. (e.g., User auth)</w:t>
+      </w:r>
+    </w:p>
+    <w:p>
+      <w:pPr>
+        <w:pStyle w:val="ListParagraph"/>
+        <w:numPr>
+          <w:ilvl w:val="1"/>
           <w:numId w:val="1"/>
         </w:numPr>
       </w:pPr>

</xml_diff>

<commit_message>
event handling in angular
</commit_message>
<xml_diff>
--- a/angular_csbs/notes.docx
+++ b/angular_csbs/notes.docx
@@ -748,6 +748,62 @@
       </w:pPr>
       <w:r>
         <w:t>Parameter passing in function</w:t>
+      </w:r>
+    </w:p>
+    <w:p>
+      <w:pPr>
+        <w:pStyle w:val="ListParagraph"/>
+        <w:numPr>
+          <w:ilvl w:val="0"/>
+          <w:numId w:val="1"/>
+        </w:numPr>
+      </w:pPr>
+      <w:r>
+        <w:t>Important events</w:t>
+      </w:r>
+    </w:p>
+    <w:p>
+      <w:pPr>
+        <w:pStyle w:val="ListParagraph"/>
+        <w:numPr>
+          <w:ilvl w:val="1"/>
+          <w:numId w:val="1"/>
+        </w:numPr>
+      </w:pPr>
+      <w:r>
+        <w:t>Calling functions on event occurrence</w:t>
+      </w:r>
+    </w:p>
+    <w:p>
+      <w:pPr>
+        <w:pStyle w:val="ListParagraph"/>
+        <w:numPr>
+          <w:ilvl w:val="1"/>
+          <w:numId w:val="1"/>
+        </w:numPr>
+      </w:pPr>
+      <w:r>
+        <w:t>Different types of events</w:t>
+      </w:r>
+    </w:p>
+    <w:p>
+      <w:pPr>
+        <w:pStyle w:val="ListParagraph"/>
+        <w:numPr>
+          <w:ilvl w:val="1"/>
+          <w:numId w:val="1"/>
+        </w:numPr>
+      </w:pPr>
+      <w:r>
+        <w:t>Passing the value of an input/</w:t>
+      </w:r>
+      <w:proofErr w:type="spellStart"/>
+      <w:r>
+        <w:t>textarea</w:t>
+      </w:r>
+      <w:proofErr w:type="spellEnd"/>
+      <w:r>
+        <w:t xml:space="preserve"> to a function called by an event</w:t>
       </w:r>
     </w:p>
     <w:p>

</xml_diff>

<commit_message>
basic styling in angular
</commit_message>
<xml_diff>
--- a/angular_csbs/notes.docx
+++ b/angular_csbs/notes.docx
@@ -864,6 +864,18 @@
       </w:pPr>
       <w:r>
         <w:t>Make counter</w:t>
+      </w:r>
+    </w:p>
+    <w:p>
+      <w:pPr>
+        <w:pStyle w:val="ListParagraph"/>
+        <w:numPr>
+          <w:ilvl w:val="0"/>
+          <w:numId w:val="1"/>
+        </w:numPr>
+      </w:pPr>
+      <w:r>
+        <w:t>How to start with style</w:t>
       </w:r>
     </w:p>
     <w:p>

</xml_diff>

<commit_message>
if-else magic in angular
</commit_message>
<xml_diff>
--- a/angular_csbs/notes.docx
+++ b/angular_csbs/notes.docx
@@ -924,6 +924,47 @@
       </w:pPr>
       <w:r>
         <w:t>Diff b/w interpolation and property binding</w:t>
+      </w:r>
+    </w:p>
+    <w:p>
+      <w:pPr>
+        <w:pStyle w:val="ListParagraph"/>
+        <w:numPr>
+          <w:ilvl w:val="0"/>
+          <w:numId w:val="1"/>
+        </w:numPr>
+      </w:pPr>
+      <w:r>
+        <w:t>If-Else</w:t>
+      </w:r>
+    </w:p>
+    <w:p>
+      <w:pPr>
+        <w:pStyle w:val="ListParagraph"/>
+        <w:numPr>
+          <w:ilvl w:val="1"/>
+          <w:numId w:val="1"/>
+        </w:numPr>
+      </w:pPr>
+      <w:proofErr w:type="spellStart"/>
+      <w:r>
+        <w:t>ngIf</w:t>
+      </w:r>
+      <w:proofErr w:type="spellEnd"/>
+      <w:r>
+        <w:t xml:space="preserve"> directive</w:t>
+      </w:r>
+    </w:p>
+    <w:p>
+      <w:pPr>
+        <w:pStyle w:val="ListParagraph"/>
+        <w:numPr>
+          <w:ilvl w:val="1"/>
+          <w:numId w:val="1"/>
+        </w:numPr>
+      </w:pPr>
+      <w:r>
+        <w:t xml:space="preserve">ng-template </w:t>
       </w:r>
     </w:p>
     <w:p>

</xml_diff>

<commit_message>
ngfor - for loop
</commit_message>
<xml_diff>
--- a/angular_csbs/notes.docx
+++ b/angular_csbs/notes.docx
@@ -215,8 +215,15 @@
         </w:numPr>
       </w:pPr>
       <w:r>
-        <w:t>package-lock.json</w:t>
-      </w:r>
+        <w:t>package-</w:t>
+      </w:r>
+      <w:proofErr w:type="spellStart"/>
+      <w:proofErr w:type="gramStart"/>
+      <w:r>
+        <w:t>lock.json</w:t>
+      </w:r>
+      <w:proofErr w:type="spellEnd"/>
+      <w:proofErr w:type="gramEnd"/>
     </w:p>
     <w:p>
       <w:pPr>
@@ -226,9 +233,13 @@
           <w:numId w:val="1"/>
         </w:numPr>
       </w:pPr>
+      <w:proofErr w:type="spellStart"/>
+      <w:proofErr w:type="gramStart"/>
       <w:r>
         <w:t>angular.json</w:t>
       </w:r>
+      <w:proofErr w:type="spellEnd"/>
+      <w:proofErr w:type="gramEnd"/>
     </w:p>
     <w:p>
       <w:pPr>
@@ -238,8 +249,13 @@
           <w:numId w:val="1"/>
         </w:numPr>
       </w:pPr>
-      <w:r>
-        <w:t>tsconfig files</w:t>
+      <w:proofErr w:type="spellStart"/>
+      <w:r>
+        <w:t>tsconfig</w:t>
+      </w:r>
+      <w:proofErr w:type="spellEnd"/>
+      <w:r>
+        <w:t xml:space="preserve"> files</w:t>
       </w:r>
     </w:p>
     <w:p>
@@ -250,9 +266,16 @@
           <w:numId w:val="1"/>
         </w:numPr>
       </w:pPr>
-      <w:r>
-        <w:t>.browserslistrc</w:t>
-      </w:r>
+      <w:proofErr w:type="gramStart"/>
+      <w:r>
+        <w:t>.</w:t>
+      </w:r>
+      <w:proofErr w:type="spellStart"/>
+      <w:r>
+        <w:t>browserslistrc</w:t>
+      </w:r>
+      <w:proofErr w:type="spellEnd"/>
+      <w:proofErr w:type="gramEnd"/>
     </w:p>
     <w:p>
       <w:pPr>
@@ -419,7 +442,15 @@
         </w:numPr>
       </w:pPr>
       <w:r>
-        <w:t xml:space="preserve">ng generate </w:t>
+        <w:t xml:space="preserve">ng </w:t>
+      </w:r>
+      <w:proofErr w:type="gramStart"/>
+      <w:r>
+        <w:t>generate</w:t>
+      </w:r>
+      <w:proofErr w:type="gramEnd"/>
+      <w:r>
+        <w:t xml:space="preserve"> </w:t>
       </w:r>
     </w:p>
     <w:p>
@@ -756,7 +787,15 @@
         </w:numPr>
       </w:pPr>
       <w:r>
-        <w:t>Passing the value of an input/textarea to a function called by an event</w:t>
+        <w:t>Passing the value of an input/</w:t>
+      </w:r>
+      <w:proofErr w:type="spellStart"/>
+      <w:r>
+        <w:t>textarea</w:t>
+      </w:r>
+      <w:proofErr w:type="spellEnd"/>
+      <w:r>
+        <w:t xml:space="preserve"> to a function called by an event</w:t>
       </w:r>
     </w:p>
     <w:p>
@@ -899,8 +938,13 @@
           <w:numId w:val="1"/>
         </w:numPr>
       </w:pPr>
-      <w:r>
-        <w:t>ngIf directive</w:t>
+      <w:proofErr w:type="spellStart"/>
+      <w:r>
+        <w:t>ngIf</w:t>
+      </w:r>
+      <w:proofErr w:type="spellEnd"/>
+      <w:r>
+        <w:t xml:space="preserve"> directive</w:t>
       </w:r>
     </w:p>
     <w:p>
@@ -936,8 +980,13 @@
         </w:numPr>
       </w:pPr>
       <w:r>
-        <w:t>Multiple ng-template and ngIf</w:t>
-      </w:r>
+        <w:t xml:space="preserve">Multiple ng-template and </w:t>
+      </w:r>
+      <w:proofErr w:type="spellStart"/>
+      <w:r>
+        <w:t>ngIf</w:t>
+      </w:r>
+      <w:proofErr w:type="spellEnd"/>
     </w:p>
     <w:p>
       <w:pPr>
@@ -959,9 +1008,11 @@
           <w:numId w:val="1"/>
         </w:numPr>
       </w:pPr>
+      <w:proofErr w:type="spellStart"/>
       <w:r>
         <w:t>ngSwitch</w:t>
       </w:r>
+      <w:proofErr w:type="spellEnd"/>
     </w:p>
     <w:p>
       <w:pPr>
@@ -995,9 +1046,51 @@
           <w:numId w:val="1"/>
         </w:numPr>
       </w:pPr>
-      <w:r>
-        <w:t>ngFor and it’s syntax</w:t>
-      </w:r>
+      <w:proofErr w:type="spellStart"/>
+      <w:r>
+        <w:t>ngFor</w:t>
+      </w:r>
+      <w:proofErr w:type="spellEnd"/>
+      <w:r>
+        <w:t xml:space="preserve"> and </w:t>
+      </w:r>
+      <w:proofErr w:type="spellStart"/>
+      <w:r>
+        <w:t>it’s</w:t>
+      </w:r>
+      <w:proofErr w:type="spellEnd"/>
+      <w:r>
+        <w:t xml:space="preserve"> syntax</w:t>
+      </w:r>
+    </w:p>
+    <w:p>
+      <w:pPr>
+        <w:pStyle w:val="ListParagraph"/>
+        <w:numPr>
+          <w:ilvl w:val="1"/>
+          <w:numId w:val="1"/>
+        </w:numPr>
+      </w:pPr>
+      <w:r>
+        <w:t xml:space="preserve">how to display object properties through </w:t>
+      </w:r>
+      <w:proofErr w:type="spellStart"/>
+      <w:r>
+        <w:t>ngfor</w:t>
+      </w:r>
+      <w:proofErr w:type="spellEnd"/>
+      <w:r>
+        <w:t xml:space="preserve"> and interpolation </w:t>
+      </w:r>
+    </w:p>
+    <w:p>
+      <w:pPr>
+        <w:pStyle w:val="ListParagraph"/>
+        <w:numPr>
+          <w:ilvl w:val="0"/>
+          <w:numId w:val="1"/>
+        </w:numPr>
+      </w:pPr>
     </w:p>
     <w:sectPr>
       <w:pgSz w:w="11906" w:h="16838"/>

</xml_diff>

<commit_message>
angular forms - imp topic
*** form is not working as of now on angular 15
</commit_message>
<xml_diff>
--- a/angular_csbs/notes.docx
+++ b/angular_csbs/notes.docx
@@ -215,15 +215,8 @@
         </w:numPr>
       </w:pPr>
       <w:r>
-        <w:t>package-</w:t>
-      </w:r>
-      <w:proofErr w:type="spellStart"/>
-      <w:proofErr w:type="gramStart"/>
-      <w:r>
-        <w:t>lock.json</w:t>
-      </w:r>
-      <w:proofErr w:type="spellEnd"/>
-      <w:proofErr w:type="gramEnd"/>
+        <w:t>package-lock.json</w:t>
+      </w:r>
     </w:p>
     <w:p>
       <w:pPr>
@@ -233,13 +226,9 @@
           <w:numId w:val="1"/>
         </w:numPr>
       </w:pPr>
-      <w:proofErr w:type="spellStart"/>
-      <w:proofErr w:type="gramStart"/>
       <w:r>
         <w:t>angular.json</w:t>
       </w:r>
-      <w:proofErr w:type="spellEnd"/>
-      <w:proofErr w:type="gramEnd"/>
     </w:p>
     <w:p>
       <w:pPr>
@@ -249,13 +238,8 @@
           <w:numId w:val="1"/>
         </w:numPr>
       </w:pPr>
-      <w:proofErr w:type="spellStart"/>
-      <w:r>
-        <w:t>tsconfig</w:t>
-      </w:r>
-      <w:proofErr w:type="spellEnd"/>
-      <w:r>
-        <w:t xml:space="preserve"> files</w:t>
+      <w:r>
+        <w:t>tsconfig files</w:t>
       </w:r>
     </w:p>
     <w:p>
@@ -266,16 +250,9 @@
           <w:numId w:val="1"/>
         </w:numPr>
       </w:pPr>
-      <w:proofErr w:type="gramStart"/>
-      <w:r>
-        <w:t>.</w:t>
-      </w:r>
-      <w:proofErr w:type="spellStart"/>
-      <w:r>
-        <w:t>browserslistrc</w:t>
-      </w:r>
-      <w:proofErr w:type="spellEnd"/>
-      <w:proofErr w:type="gramEnd"/>
+      <w:r>
+        <w:t>.browserslistrc</w:t>
+      </w:r>
     </w:p>
     <w:p>
       <w:pPr>
@@ -442,15 +419,7 @@
         </w:numPr>
       </w:pPr>
       <w:r>
-        <w:t xml:space="preserve">ng </w:t>
-      </w:r>
-      <w:proofErr w:type="gramStart"/>
-      <w:r>
-        <w:t>generate</w:t>
-      </w:r>
-      <w:proofErr w:type="gramEnd"/>
-      <w:r>
-        <w:t xml:space="preserve"> </w:t>
+        <w:t xml:space="preserve">ng generate </w:t>
       </w:r>
     </w:p>
     <w:p>
@@ -787,15 +756,7 @@
         </w:numPr>
       </w:pPr>
       <w:r>
-        <w:t>Passing the value of an input/</w:t>
-      </w:r>
-      <w:proofErr w:type="spellStart"/>
-      <w:r>
-        <w:t>textarea</w:t>
-      </w:r>
-      <w:proofErr w:type="spellEnd"/>
-      <w:r>
-        <w:t xml:space="preserve"> to a function called by an event</w:t>
+        <w:t>Passing the value of an input/textarea to a function called by an event</w:t>
       </w:r>
     </w:p>
     <w:p>
@@ -938,13 +899,8 @@
           <w:numId w:val="1"/>
         </w:numPr>
       </w:pPr>
-      <w:proofErr w:type="spellStart"/>
-      <w:r>
-        <w:t>ngIf</w:t>
-      </w:r>
-      <w:proofErr w:type="spellEnd"/>
-      <w:r>
-        <w:t xml:space="preserve"> directive</w:t>
+      <w:r>
+        <w:t>ngIf directive</w:t>
       </w:r>
     </w:p>
     <w:p>
@@ -980,13 +936,8 @@
         </w:numPr>
       </w:pPr>
       <w:r>
-        <w:t xml:space="preserve">Multiple ng-template and </w:t>
-      </w:r>
-      <w:proofErr w:type="spellStart"/>
-      <w:r>
-        <w:t>ngIf</w:t>
-      </w:r>
-      <w:proofErr w:type="spellEnd"/>
+        <w:t>Multiple ng-template and ngIf</w:t>
+      </w:r>
     </w:p>
     <w:p>
       <w:pPr>
@@ -1008,11 +959,9 @@
           <w:numId w:val="1"/>
         </w:numPr>
       </w:pPr>
-      <w:proofErr w:type="spellStart"/>
       <w:r>
         <w:t>ngSwitch</w:t>
       </w:r>
-      <w:proofErr w:type="spellEnd"/>
     </w:p>
     <w:p>
       <w:pPr>
@@ -1046,41 +995,20 @@
           <w:numId w:val="1"/>
         </w:numPr>
       </w:pPr>
-      <w:proofErr w:type="spellStart"/>
-      <w:r>
-        <w:t>ngFor</w:t>
-      </w:r>
-      <w:proofErr w:type="spellEnd"/>
-      <w:r>
-        <w:t xml:space="preserve"> and </w:t>
-      </w:r>
-      <w:proofErr w:type="spellStart"/>
-      <w:r>
-        <w:t>it’s</w:t>
-      </w:r>
-      <w:proofErr w:type="spellEnd"/>
-      <w:r>
-        <w:t xml:space="preserve"> syntax</w:t>
-      </w:r>
-    </w:p>
-    <w:p>
-      <w:pPr>
-        <w:pStyle w:val="ListParagraph"/>
-        <w:numPr>
-          <w:ilvl w:val="1"/>
-          <w:numId w:val="1"/>
-        </w:numPr>
-      </w:pPr>
-      <w:r>
-        <w:t xml:space="preserve">how to display object properties through </w:t>
-      </w:r>
-      <w:proofErr w:type="spellStart"/>
-      <w:r>
-        <w:t>ngfor</w:t>
-      </w:r>
-      <w:proofErr w:type="spellEnd"/>
-      <w:r>
-        <w:t xml:space="preserve"> and interpolation </w:t>
+      <w:r>
+        <w:t>ngFor and it’s syntax</w:t>
+      </w:r>
+    </w:p>
+    <w:p>
+      <w:pPr>
+        <w:pStyle w:val="ListParagraph"/>
+        <w:numPr>
+          <w:ilvl w:val="1"/>
+          <w:numId w:val="1"/>
+        </w:numPr>
+      </w:pPr>
+      <w:r>
+        <w:t xml:space="preserve">how to display object properties through ngfor and interpolation </w:t>
       </w:r>
     </w:p>
     <w:p>
@@ -1214,6 +1142,70 @@
           <w:numId w:val="1"/>
         </w:numPr>
       </w:pPr>
+      <w:r>
+        <w:t>Basic Angular form</w:t>
+      </w:r>
+    </w:p>
+    <w:p>
+      <w:pPr>
+        <w:pStyle w:val="ListParagraph"/>
+        <w:numPr>
+          <w:ilvl w:val="1"/>
+          <w:numId w:val="1"/>
+        </w:numPr>
+      </w:pPr>
+      <w:r>
+        <w:t>Import form module</w:t>
+      </w:r>
+    </w:p>
+    <w:p>
+      <w:pPr>
+        <w:pStyle w:val="ListParagraph"/>
+        <w:numPr>
+          <w:ilvl w:val="1"/>
+          <w:numId w:val="1"/>
+        </w:numPr>
+      </w:pPr>
+      <w:r>
+        <w:lastRenderedPageBreak/>
+        <w:t>Make a simple form</w:t>
+      </w:r>
+    </w:p>
+    <w:p>
+      <w:pPr>
+        <w:pStyle w:val="ListParagraph"/>
+        <w:numPr>
+          <w:ilvl w:val="1"/>
+          <w:numId w:val="1"/>
+        </w:numPr>
+      </w:pPr>
+      <w:r>
+        <w:t>Get form value</w:t>
+      </w:r>
+    </w:p>
+    <w:p>
+      <w:pPr>
+        <w:pStyle w:val="ListParagraph"/>
+        <w:numPr>
+          <w:ilvl w:val="0"/>
+          <w:numId w:val="1"/>
+        </w:numPr>
+      </w:pPr>
+      <w:r>
+        <w:t>Forms in angular</w:t>
+      </w:r>
+    </w:p>
+    <w:p>
+      <w:pPr>
+        <w:pStyle w:val="ListParagraph"/>
+        <w:numPr>
+          <w:ilvl w:val="1"/>
+          <w:numId w:val="1"/>
+        </w:numPr>
+      </w:pPr>
+      <w:r>
+        <w:t>*** form is not working as of now on angular 15</w:t>
+      </w:r>
     </w:p>
     <w:sectPr>
       <w:pgSz w:w="11906" w:h="16838"/>

</xml_diff>

<commit_message>
experiments w/ ng bootstrap
</commit_message>
<xml_diff>
--- a/angular_csbs/notes.docx
+++ b/angular_csbs/notes.docx
@@ -1332,6 +1332,78 @@
         <w:pStyle w:val="ListParagraph"/>
         <w:numPr>
           <w:ilvl w:val="0"/>
+          <w:numId w:val="1"/>
+        </w:numPr>
+      </w:pPr>
+      <w:r>
+        <w:t>Add bootstrap</w:t>
+      </w:r>
+    </w:p>
+    <w:p>
+      <w:pPr>
+        <w:pStyle w:val="ListParagraph"/>
+        <w:numPr>
+          <w:ilvl w:val="1"/>
+          <w:numId w:val="1"/>
+        </w:numPr>
+      </w:pPr>
+      <w:r>
+        <w:t>What’s bootstrap?</w:t>
+      </w:r>
+    </w:p>
+    <w:p>
+      <w:pPr>
+        <w:pStyle w:val="ListParagraph"/>
+        <w:numPr>
+          <w:ilvl w:val="1"/>
+          <w:numId w:val="1"/>
+        </w:numPr>
+      </w:pPr>
+      <w:r>
+        <w:t>Installing bootstrap.</w:t>
+      </w:r>
+    </w:p>
+    <w:p>
+      <w:pPr>
+        <w:pStyle w:val="ListParagraph"/>
+        <w:numPr>
+          <w:ilvl w:val="1"/>
+          <w:numId w:val="1"/>
+        </w:numPr>
+      </w:pPr>
+      <w:r>
+        <w:t>Ng bootstrap</w:t>
+      </w:r>
+    </w:p>
+    <w:p>
+      <w:pPr>
+        <w:pStyle w:val="ListParagraph"/>
+        <w:numPr>
+          <w:ilvl w:val="1"/>
+          <w:numId w:val="1"/>
+        </w:numPr>
+      </w:pPr>
+      <w:r>
+        <w:t>Working with bootstrap components</w:t>
+      </w:r>
+    </w:p>
+    <w:p>
+      <w:pPr>
+        <w:pStyle w:val="ListParagraph"/>
+        <w:numPr>
+          <w:ilvl w:val="0"/>
+          <w:numId w:val="1"/>
+        </w:numPr>
+      </w:pPr>
+      <w:r>
+        <w:t>Material UI</w:t>
+      </w:r>
+    </w:p>
+    <w:p>
+      <w:pPr>
+        <w:pStyle w:val="ListParagraph"/>
+        <w:numPr>
+          <w:ilvl w:val="1"/>
           <w:numId w:val="1"/>
         </w:numPr>
       </w:pPr>

</xml_diff>

<commit_message>
material UI installation and experimentation
</commit_message>
<xml_diff>
--- a/angular_csbs/notes.docx
+++ b/angular_csbs/notes.docx
@@ -1404,6 +1404,53 @@
         <w:pStyle w:val="ListParagraph"/>
         <w:numPr>
           <w:ilvl w:val="1"/>
+          <w:numId w:val="1"/>
+        </w:numPr>
+      </w:pPr>
+      <w:r>
+        <w:t xml:space="preserve">Installing material UI </w:t>
+      </w:r>
+      <w:hyperlink r:id="rId5" w:history="1">
+        <w:r>
+          <w:rPr>
+            <w:rStyle w:val="Hyperlink"/>
+          </w:rPr>
+          <w:t>https://material.angular.io</w:t>
+        </w:r>
+      </w:hyperlink>
+      <w:r>
+        <w:t xml:space="preserve"> </w:t>
+      </w:r>
+    </w:p>
+    <w:p>
+      <w:pPr>
+        <w:pStyle w:val="ListParagraph"/>
+        <w:numPr>
+          <w:ilvl w:val="1"/>
+          <w:numId w:val="1"/>
+        </w:numPr>
+      </w:pPr>
+      <w:r>
+        <w:t xml:space="preserve">Using angular material </w:t>
+      </w:r>
+    </w:p>
+    <w:p>
+      <w:pPr>
+        <w:pStyle w:val="ListParagraph"/>
+        <w:numPr>
+          <w:ilvl w:val="1"/>
+          <w:numId w:val="1"/>
+        </w:numPr>
+      </w:pPr>
+      <w:r>
+        <w:t xml:space="preserve">Import important modules </w:t>
+      </w:r>
+    </w:p>
+    <w:p>
+      <w:pPr>
+        <w:pStyle w:val="ListParagraph"/>
+        <w:numPr>
+          <w:ilvl w:val="0"/>
           <w:numId w:val="1"/>
         </w:numPr>
       </w:pPr>
@@ -1954,6 +2001,29 @@
       <w:contextualSpacing/>
     </w:pPr>
   </w:style>
+  <w:style w:type="character" w:styleId="Hyperlink">
+    <w:name w:val="Hyperlink"/>
+    <w:basedOn w:val="DefaultParagraphFont"/>
+    <w:uiPriority w:val="99"/>
+    <w:unhideWhenUsed/>
+    <w:rsid w:val="009249CA"/>
+    <w:rPr>
+      <w:color w:val="0563C1" w:themeColor="hyperlink"/>
+      <w:u w:val="single"/>
+    </w:rPr>
+  </w:style>
+  <w:style w:type="character" w:styleId="UnresolvedMention">
+    <w:name w:val="Unresolved Mention"/>
+    <w:basedOn w:val="DefaultParagraphFont"/>
+    <w:uiPriority w:val="99"/>
+    <w:semiHidden/>
+    <w:unhideWhenUsed/>
+    <w:rsid w:val="009249CA"/>
+    <w:rPr>
+      <w:color w:val="605E5C"/>
+      <w:shd w:val="clear" w:color="auto" w:fill="E1DFDD"/>
+    </w:rPr>
+  </w:style>
 </w:styles>
 </file>
 

</xml_diff>

<commit_message>
made todo list using bootstrap
</commit_message>
<xml_diff>
--- a/angular_csbs/notes.docx
+++ b/angular_csbs/notes.docx
@@ -1361,6 +1361,20 @@
       </w:pPr>
       <w:r>
         <w:t>Installing bootstrap.</w:t>
+      </w:r>
+      <w:r>
+        <w:t xml:space="preserve"> (</w:t>
+      </w:r>
+      <w:proofErr w:type="gramStart"/>
+      <w:r>
+        <w:t>ng</w:t>
+      </w:r>
+      <w:proofErr w:type="gramEnd"/>
+      <w:r>
+        <w:t xml:space="preserve"> add @ng-bootstrap/ng-bootstrap</w:t>
+      </w:r>
+      <w:r>
+        <w:t>)</w:t>
       </w:r>
     </w:p>
     <w:p>
@@ -1444,6 +1458,26 @@
       </w:pPr>
       <w:r>
         <w:t xml:space="preserve">Import important modules </w:t>
+      </w:r>
+    </w:p>
+    <w:p>
+      <w:pPr>
+        <w:pStyle w:val="ListParagraph"/>
+        <w:numPr>
+          <w:ilvl w:val="0"/>
+          <w:numId w:val="1"/>
+        </w:numPr>
+      </w:pPr>
+      <w:r>
+        <w:t xml:space="preserve">Make a </w:t>
+      </w:r>
+      <w:proofErr w:type="spellStart"/>
+      <w:r>
+        <w:t>todo</w:t>
+      </w:r>
+      <w:proofErr w:type="spellEnd"/>
+      <w:r>
+        <w:t xml:space="preserve"> list project</w:t>
       </w:r>
     </w:p>
     <w:p>

</xml_diff>

<commit_message>
pass data from parent to child component
</commit_message>
<xml_diff>
--- a/angular_csbs/notes.docx
+++ b/angular_csbs/notes.docx
@@ -1478,6 +1478,66 @@
       <w:proofErr w:type="spellEnd"/>
       <w:r>
         <w:t xml:space="preserve"> list project</w:t>
+      </w:r>
+    </w:p>
+    <w:p>
+      <w:pPr>
+        <w:pStyle w:val="ListParagraph"/>
+        <w:numPr>
+          <w:ilvl w:val="0"/>
+          <w:numId w:val="1"/>
+        </w:numPr>
+      </w:pPr>
+      <w:r>
+        <w:t>Send data from parent component to child component</w:t>
+      </w:r>
+    </w:p>
+    <w:p>
+      <w:pPr>
+        <w:pStyle w:val="ListParagraph"/>
+        <w:numPr>
+          <w:ilvl w:val="1"/>
+          <w:numId w:val="1"/>
+        </w:numPr>
+      </w:pPr>
+      <w:r>
+        <w:t>Make a child component</w:t>
+      </w:r>
+    </w:p>
+    <w:p>
+      <w:pPr>
+        <w:pStyle w:val="ListParagraph"/>
+        <w:numPr>
+          <w:ilvl w:val="1"/>
+          <w:numId w:val="1"/>
+        </w:numPr>
+      </w:pPr>
+      <w:r>
+        <w:t xml:space="preserve">Use the child component in the parent component </w:t>
+      </w:r>
+    </w:p>
+    <w:p>
+      <w:pPr>
+        <w:pStyle w:val="ListParagraph"/>
+        <w:numPr>
+          <w:ilvl w:val="1"/>
+          <w:numId w:val="1"/>
+        </w:numPr>
+      </w:pPr>
+      <w:r>
+        <w:t xml:space="preserve">Pass data from parent to child component </w:t>
+      </w:r>
+    </w:p>
+    <w:p>
+      <w:pPr>
+        <w:pStyle w:val="ListParagraph"/>
+        <w:numPr>
+          <w:ilvl w:val="1"/>
+          <w:numId w:val="1"/>
+        </w:numPr>
+      </w:pPr>
+      <w:r>
+        <w:t>Import input decorator in child component and capture the data.</w:t>
       </w:r>
     </w:p>
     <w:p>

</xml_diff>

<commit_message>
added press enter as task submit
</commit_message>
<xml_diff>
--- a/angular_csbs/notes.docx
+++ b/angular_csbs/notes.docx
@@ -59,8 +59,13 @@
         </w:numPr>
       </w:pPr>
       <w:r>
-        <w:t>ng serve</w:t>
-      </w:r>
+        <w:t xml:space="preserve">ng </w:t>
+      </w:r>
+      <w:proofErr w:type="gramStart"/>
+      <w:r>
+        <w:t>serve</w:t>
+      </w:r>
+      <w:proofErr w:type="gramEnd"/>
     </w:p>
     <w:p>
       <w:pPr>
@@ -94,9 +99,11 @@
           <w:numId w:val="1"/>
         </w:numPr>
       </w:pPr>
+      <w:proofErr w:type="gramStart"/>
       <w:r>
         <w:t>package.json</w:t>
       </w:r>
+      <w:proofErr w:type="gramEnd"/>
     </w:p>
     <w:p>
       <w:pPr>
@@ -218,10 +225,12 @@
         <w:t>package-</w:t>
       </w:r>
       <w:proofErr w:type="spellStart"/>
+      <w:proofErr w:type="gramStart"/>
       <w:r>
         <w:t>lock.json</w:t>
       </w:r>
       <w:proofErr w:type="spellEnd"/>
+      <w:proofErr w:type="gramEnd"/>
     </w:p>
     <w:p>
       <w:pPr>
@@ -232,10 +241,12 @@
         </w:numPr>
       </w:pPr>
       <w:proofErr w:type="spellStart"/>
+      <w:proofErr w:type="gramStart"/>
       <w:r>
         <w:t>angular.json</w:t>
       </w:r>
       <w:proofErr w:type="spellEnd"/>
+      <w:proofErr w:type="gramEnd"/>
     </w:p>
     <w:p>
       <w:pPr>
@@ -262,6 +273,7 @@
           <w:numId w:val="1"/>
         </w:numPr>
       </w:pPr>
+      <w:proofErr w:type="gramStart"/>
       <w:r>
         <w:t>.</w:t>
       </w:r>
@@ -270,6 +282,7 @@
         <w:t>browserslistrc</w:t>
       </w:r>
       <w:proofErr w:type="spellEnd"/>
+      <w:proofErr w:type="gramEnd"/>
     </w:p>
     <w:p>
       <w:pPr>
@@ -1351,7 +1364,7 @@
       <w:r>
         <w:t xml:space="preserve"> </w:t>
       </w:r>
-      <w:hyperlink r:id="rId5" w:history="1">
+      <w:hyperlink r:id="rId5" w:anchor="/home" w:history="1">
         <w:r>
           <w:rPr>
             <w:rStyle w:val="Hyperlink"/>

</xml_diff>

<commit_message>
Send data child to parent component
</commit_message>
<xml_diff>
--- a/angular_csbs/notes.docx
+++ b/angular_csbs/notes.docx
@@ -1635,6 +1635,78 @@
       <w:proofErr w:type="spellEnd"/>
       <w:r>
         <w:t xml:space="preserve"> in child component</w:t>
+      </w:r>
+    </w:p>
+    <w:p>
+      <w:pPr>
+        <w:pStyle w:val="ListParagraph"/>
+        <w:numPr>
+          <w:ilvl w:val="0"/>
+          <w:numId w:val="1"/>
+        </w:numPr>
+      </w:pPr>
+      <w:r>
+        <w:t>Send data from parent to child component</w:t>
+      </w:r>
+    </w:p>
+    <w:p>
+      <w:pPr>
+        <w:pStyle w:val="ListParagraph"/>
+        <w:numPr>
+          <w:ilvl w:val="1"/>
+          <w:numId w:val="1"/>
+        </w:numPr>
+      </w:pPr>
+      <w:r>
+        <w:t>Make child component</w:t>
+      </w:r>
+    </w:p>
+    <w:p>
+      <w:pPr>
+        <w:pStyle w:val="ListParagraph"/>
+        <w:numPr>
+          <w:ilvl w:val="1"/>
+          <w:numId w:val="1"/>
+        </w:numPr>
+      </w:pPr>
+      <w:r>
+        <w:t>Use child component in parent component</w:t>
+      </w:r>
+    </w:p>
+    <w:p>
+      <w:pPr>
+        <w:pStyle w:val="ListParagraph"/>
+        <w:numPr>
+          <w:ilvl w:val="1"/>
+          <w:numId w:val="1"/>
+        </w:numPr>
+      </w:pPr>
+      <w:r>
+        <w:t>Sending of a function from parent component to child</w:t>
+      </w:r>
+    </w:p>
+    <w:p>
+      <w:pPr>
+        <w:pStyle w:val="ListParagraph"/>
+        <w:numPr>
+          <w:ilvl w:val="1"/>
+          <w:numId w:val="1"/>
+        </w:numPr>
+      </w:pPr>
+      <w:r>
+        <w:t xml:space="preserve">Calling of that function from child </w:t>
+      </w:r>
+    </w:p>
+    <w:p>
+      <w:pPr>
+        <w:pStyle w:val="ListParagraph"/>
+        <w:numPr>
+          <w:ilvl w:val="1"/>
+          <w:numId w:val="1"/>
+        </w:numPr>
+      </w:pPr>
+      <w:r>
+        <w:t>Get data in parent component</w:t>
       </w:r>
     </w:p>
     <w:p>

</xml_diff>